<commit_message>
change name to ACE compiler
</commit_message>
<xml_diff>
--- a/ליחי סוויסה הצעת פרוייקט קומפיילר.docx
+++ b/ליחי סוויסה הצעת פרוייקט קומפיילר.docx
@@ -163,16 +163,28 @@
         <w:spacing w:lineRule="auto" w:line="259" w:before="0" w:after="0"/>
         <w:ind w:left="0" w:right="0" w:hanging="0"/>
         <w:jc w:val="center"/>
-        <w:rPr/>
+        <w:rPr>
+          <w:sz w:val="44"/>
+          <w:szCs w:val="44"/>
+        </w:rPr>
       </w:pPr>
       <w:r>
         <w:rPr>
           <w:rFonts w:eastAsia="Calibri" w:cs="Calibri" w:ascii="Calibri" w:hAnsi="Calibri"/>
-          <w:sz w:val="55"/>
-          <w:szCs w:val="55"/>
-          <w:shd w:fill="FFFFFF" w:val="clear"/>
-        </w:rPr>
-        <w:t>Flame compiler</w:t>
+          <w:sz w:val="44"/>
+          <w:szCs w:val="44"/>
+          <w:shd w:fill="FFFFFF" w:val="clear"/>
+        </w:rPr>
+        <w:t>ACE(Ace Compiling Environment)</w:t>
+      </w:r>
+      <w:r>
+        <w:rPr>
+          <w:rFonts w:eastAsia="Calibri" w:cs="Calibri" w:ascii="Calibri" w:hAnsi="Calibri"/>
+          <w:sz w:val="44"/>
+          <w:szCs w:val="44"/>
+          <w:shd w:fill="FFFFFF" w:val="clear"/>
+        </w:rPr>
+        <w:t xml:space="preserve"> compiler</w:t>
       </w:r>
     </w:p>
     <w:p>
@@ -9277,7 +9289,7 @@
     <w:pPr>
       <w:widowControl w:val="false"/>
       <w:suppressAutoHyphens w:val="true"/>
-      <w:overflowPunct w:val="false"/>
+      <w:overflowPunct w:val="true"/>
       <w:bidi w:val="0"/>
       <w:spacing w:before="0" w:after="0"/>
       <w:jc w:val="left"/>
@@ -9393,6 +9405,14 @@
       <w:szCs w:val="20"/>
     </w:rPr>
   </w:style>
+  <w:style w:type="character" w:styleId="StrongEmphasis">
+    <w:name w:val="Strong Emphasis"/>
+    <w:qFormat/>
+    <w:rPr>
+      <w:b/>
+      <w:bCs/>
+    </w:rPr>
+  </w:style>
   <w:style w:type="paragraph" w:styleId="Heading">
     <w:name w:val="Heading"/>
     <w:basedOn w:val="Normal"/>
@@ -9457,7 +9477,7 @@
     <w:pPr>
       <w:widowControl/>
       <w:suppressAutoHyphens w:val="true"/>
-      <w:overflowPunct w:val="false"/>
+      <w:overflowPunct w:val="true"/>
       <w:bidi w:val="0"/>
       <w:spacing w:lineRule="auto" w:line="276" w:before="0" w:after="0"/>
       <w:jc w:val="left"/>

</xml_diff>